<commit_message>
Feedback by Shahria Uddin
Added feedback from Shahria Uddin, student @ University of Westminster.
</commit_message>
<xml_diff>
--- a/Product Description - Feedback Document.docx
+++ b/Product Description - Feedback Document.docx
@@ -41,21 +41,7 @@
         <w:rPr>
           <w:sz w:val="28"/>
         </w:rPr>
-        <w:t xml:space="preserve">The </w:t>
-      </w:r>
-      <w:proofErr w:type="spellStart"/>
-      <w:r>
-        <w:rPr>
-          <w:sz w:val="28"/>
-        </w:rPr>
-        <w:t>SmBC</w:t>
-      </w:r>
-      <w:proofErr w:type="spellEnd"/>
-      <w:r>
-        <w:rPr>
-          <w:sz w:val="28"/>
-        </w:rPr>
-        <w:t xml:space="preserve"> – Smart Business Card </w:t>
+        <w:t xml:space="preserve">The SmBC – Smart Business Card </w:t>
       </w:r>
     </w:p>
     <w:p>
@@ -89,35 +75,7 @@
         <w:rPr>
           <w:sz w:val="28"/>
         </w:rPr>
-        <w:t xml:space="preserve">The </w:t>
-      </w:r>
-      <w:proofErr w:type="spellStart"/>
-      <w:r>
-        <w:rPr>
-          <w:sz w:val="28"/>
-        </w:rPr>
-        <w:t>SmBC</w:t>
-      </w:r>
-      <w:proofErr w:type="spellEnd"/>
-      <w:r>
-        <w:rPr>
-          <w:sz w:val="28"/>
-        </w:rPr>
-        <w:t xml:space="preserve"> is a tech-modified business card, with a NFC tag, which has written on all the contact details of the user. The </w:t>
-      </w:r>
-      <w:proofErr w:type="spellStart"/>
-      <w:r>
-        <w:rPr>
-          <w:sz w:val="28"/>
-        </w:rPr>
-        <w:t>SmBC</w:t>
-      </w:r>
-      <w:proofErr w:type="spellEnd"/>
-      <w:r>
-        <w:rPr>
-          <w:sz w:val="28"/>
-        </w:rPr>
-        <w:t xml:space="preserve"> works together with an app for mobile devices (iOS, Android, Windows) which has the purpose of being a contact-wallet. </w:t>
+        <w:t xml:space="preserve">The SmBC is a tech-modified business card, with a NFC tag, which has written on all the contact details of the user. The SmBC works together with an app for mobile devices (iOS, Android, Windows) which has the purpose of being a contact-wallet. </w:t>
       </w:r>
     </w:p>
     <w:p>
@@ -158,39 +116,17 @@
         </w:rPr>
         <w:t xml:space="preserve">The main purpose of the relationship between the </w:t>
       </w:r>
-      <w:proofErr w:type="spellStart"/>
-      <w:r>
-        <w:rPr>
-          <w:sz w:val="28"/>
-        </w:rPr>
-        <w:t>SmBC</w:t>
-      </w:r>
-      <w:proofErr w:type="spellEnd"/>
-      <w:r>
-        <w:rPr>
-          <w:sz w:val="28"/>
-        </w:rPr>
-        <w:t xml:space="preserve"> and the app, is to allow two</w:t>
-      </w:r>
-      <w:r>
-        <w:rPr>
-          <w:sz w:val="28"/>
-        </w:rPr>
-        <w:t xml:space="preserve"> people (one with card, the other with the app) to connect instantaneously without having to exchange their business cards. When the card and the app connect, by the NFC tag, the app understands that a person with </w:t>
-      </w:r>
-      <w:proofErr w:type="spellStart"/>
-      <w:r>
-        <w:rPr>
-          <w:sz w:val="28"/>
-        </w:rPr>
-        <w:t>SmBC</w:t>
-      </w:r>
-      <w:proofErr w:type="spellEnd"/>
-      <w:r>
-        <w:rPr>
-          <w:sz w:val="28"/>
-        </w:rPr>
-        <w:t xml:space="preserve"> #001 is requesting data transfer. As a result, the contact details being held in the card of this person are being transferred over to the app.</w:t>
+      <w:r>
+        <w:rPr>
+          <w:sz w:val="28"/>
+        </w:rPr>
+        <w:t>SmBC and the app, is to allow two</w:t>
+      </w:r>
+      <w:r>
+        <w:rPr>
+          <w:sz w:val="28"/>
+        </w:rPr>
+        <w:t xml:space="preserve"> people (one with card, the other with the app) to connect instantaneously without having to exchange their business cards. When the card and the app connect, by the NFC tag, the app understands that a person with SmBC #001 is requesting data transfer. As a result, the contact details being held in the card of this person are being transferred over to the app.</w:t>
       </w:r>
       <w:r>
         <w:rPr>
@@ -236,35 +172,7 @@
         <w:rPr>
           <w:sz w:val="28"/>
         </w:rPr>
-        <w:t xml:space="preserve">The app gives independency to the product and allows the user to use its product without having the </w:t>
-      </w:r>
-      <w:proofErr w:type="spellStart"/>
-      <w:r>
-        <w:rPr>
-          <w:sz w:val="28"/>
-        </w:rPr>
-        <w:t>SmBC</w:t>
-      </w:r>
-      <w:proofErr w:type="spellEnd"/>
-      <w:r>
-        <w:rPr>
-          <w:sz w:val="28"/>
-        </w:rPr>
-        <w:t xml:space="preserve"> in hand. What does that mean? We all have had times when we forgot our ordinary business cards at home or in the pocket of the blazer we were yesterday with. The main idea of the app is to provide functionality to the product itself and help the user (whether a </w:t>
-      </w:r>
-      <w:proofErr w:type="spellStart"/>
-      <w:r>
-        <w:rPr>
-          <w:sz w:val="28"/>
-        </w:rPr>
-        <w:t>SmBC</w:t>
-      </w:r>
-      <w:proofErr w:type="spellEnd"/>
-      <w:r>
-        <w:rPr>
-          <w:sz w:val="28"/>
-        </w:rPr>
-        <w:t xml:space="preserve"> holder or not) to use it without having his/her valuable product anywhere close. </w:t>
+        <w:t xml:space="preserve">The app gives independency to the product and allows the user to use its product without having the SmBC in hand. What does that mean? We all have had times when we forgot our ordinary business cards at home or in the pocket of the blazer we were yesterday with. The main idea of the app is to provide functionality to the product itself and help the user (whether a SmBC holder or not) to use it without having his/her valuable product anywhere close. </w:t>
       </w:r>
       <w:r>
         <w:rPr>
@@ -387,6 +295,12 @@
         <w:rPr>
           <w:sz w:val="28"/>
         </w:rPr>
+        <w:t>S. Uddin</w:t>
+      </w:r>
+      <w:r>
+        <w:rPr>
+          <w:sz w:val="28"/>
+        </w:rPr>
         <w:br/>
         <w:t xml:space="preserve">Job Title: </w:t>
       </w:r>
@@ -394,8 +308,33 @@
         <w:rPr>
           <w:sz w:val="28"/>
         </w:rPr>
+        <w:t>Student</w:t>
+      </w:r>
+      <w:r>
+        <w:rPr>
+          <w:sz w:val="28"/>
+        </w:rPr>
         <w:br/>
         <w:t xml:space="preserve">Date: </w:t>
+      </w:r>
+      <w:r>
+        <w:rPr>
+          <w:sz w:val="28"/>
+        </w:rPr>
+        <w:t>25</w:t>
+      </w:r>
+      <w:r>
+        <w:rPr>
+          <w:sz w:val="28"/>
+          <w:vertAlign w:val="superscript"/>
+        </w:rPr>
+        <w:t>th</w:t>
+      </w:r>
+      <w:r>
+        <w:rPr>
+          <w:sz w:val="28"/>
+        </w:rPr>
+        <w:t xml:space="preserve"> of July 2018</w:t>
       </w:r>
     </w:p>
     <w:p>
@@ -428,18 +367,44 @@
         <w:pStyle w:val="a3"/>
         <w:numPr>
           <w:ilvl w:val="0"/>
-          <w:numId w:val="2"/>
+          <w:numId w:val="3"/>
         </w:numPr>
         <w:rPr>
-          <w:sz w:val="28"/>
-        </w:rPr>
-      </w:pPr>
-      <w:r>
-        <w:rPr>
-          <w:sz w:val="28"/>
-        </w:rPr>
-        <w:t>What possible issues do you think can occur?</w:t>
-      </w:r>
+          <w:i/>
+          <w:sz w:val="28"/>
+        </w:rPr>
+      </w:pPr>
+      <w:r>
+        <w:rPr>
+          <w:i/>
+          <w:sz w:val="28"/>
+        </w:rPr>
+        <w:t xml:space="preserve">My first thought is why do you even need a card? </w:t>
+      </w:r>
+      <w:r>
+        <w:rPr>
+          <w:i/>
+          <w:sz w:val="28"/>
+        </w:rPr>
+        <w:br/>
+        <w:t>You could achieve it without a card just store all contact details on the phone and transfer it vi beam</w:t>
+      </w:r>
+      <w:r>
+        <w:rPr>
+          <w:i/>
+          <w:sz w:val="28"/>
+        </w:rPr>
+        <w:t>.</w:t>
+      </w:r>
+    </w:p>
+    <w:p>
+      <w:pPr>
+        <w:pStyle w:val="a3"/>
+        <w:ind w:left="1080"/>
+        <w:rPr>
+          <w:sz w:val="28"/>
+        </w:rPr>
+      </w:pPr>
     </w:p>
     <w:p>
       <w:pPr>
@@ -449,15 +414,66 @@
           <w:numId w:val="2"/>
         </w:numPr>
         <w:rPr>
-          <w:sz w:val="28"/>
-        </w:rPr>
-      </w:pPr>
-      <w:r>
-        <w:rPr>
-          <w:sz w:val="28"/>
-        </w:rPr>
-        <w:t>Would you become a user if this product existed?</w:t>
-      </w:r>
+          <w:i/>
+          <w:sz w:val="28"/>
+        </w:rPr>
+      </w:pPr>
+      <w:r>
+        <w:rPr>
+          <w:sz w:val="28"/>
+        </w:rPr>
+        <w:t>What possible issues do you think can occur?</w:t>
+      </w:r>
+      <w:r>
+        <w:rPr>
+          <w:sz w:val="28"/>
+        </w:rPr>
+        <w:br/>
+        <w:t xml:space="preserve">-    </w:t>
+      </w:r>
+      <w:r>
+        <w:rPr>
+          <w:i/>
+          <w:sz w:val="28"/>
+        </w:rPr>
+        <w:t>It would mean that the people you want to give your contact details to have to have the app right?</w:t>
+      </w:r>
+      <w:r>
+        <w:rPr>
+          <w:sz w:val="28"/>
+        </w:rPr>
+        <w:t xml:space="preserve"> *Yes </w:t>
+      </w:r>
+      <w:r>
+        <w:rPr>
+          <w:sz w:val="28"/>
+        </w:rPr>
+        <w:br/>
+        <w:t xml:space="preserve">-    </w:t>
+      </w:r>
+      <w:r>
+        <w:rPr>
+          <w:i/>
+          <w:sz w:val="28"/>
+        </w:rPr>
+        <w:t xml:space="preserve">So you got to make it easy for the people to download the app, </w:t>
+      </w:r>
+      <w:r>
+        <w:rPr>
+          <w:i/>
+          <w:sz w:val="28"/>
+        </w:rPr>
+        <w:br/>
+        <w:t>maybe if they tap the card and the app isn't in their phone - It opens a link to download the app.</w:t>
+      </w:r>
+    </w:p>
+    <w:p>
+      <w:pPr>
+        <w:pStyle w:val="a3"/>
+        <w:rPr>
+          <w:sz w:val="28"/>
+        </w:rPr>
+      </w:pPr>
     </w:p>
     <w:p>
       <w:pPr>
@@ -474,7 +490,45 @@
         <w:rPr>
           <w:sz w:val="28"/>
         </w:rPr>
+        <w:t>Would you become a user if this product existed?</w:t>
+      </w:r>
+      <w:r>
+        <w:rPr>
+          <w:sz w:val="28"/>
+        </w:rPr>
+        <w:t xml:space="preserve"> </w:t>
+      </w:r>
+      <w:r>
+        <w:rPr>
+          <w:sz w:val="28"/>
+        </w:rPr>
+        <w:br/>
+        <w:t xml:space="preserve">- </w:t>
+      </w:r>
+    </w:p>
+    <w:p>
+      <w:pPr>
+        <w:pStyle w:val="a3"/>
+        <w:numPr>
+          <w:ilvl w:val="0"/>
+          <w:numId w:val="2"/>
+        </w:numPr>
+        <w:rPr>
+          <w:sz w:val="28"/>
+        </w:rPr>
+      </w:pPr>
+      <w:r>
+        <w:rPr>
+          <w:sz w:val="28"/>
+        </w:rPr>
         <w:t xml:space="preserve">Would it be helpful in your professional career? </w:t>
+      </w:r>
+      <w:r>
+        <w:rPr>
+          <w:sz w:val="28"/>
+        </w:rPr>
+        <w:br/>
+        <w:t>-</w:t>
       </w:r>
       <w:bookmarkStart w:id="0" w:name="_GoBack"/>
       <w:bookmarkEnd w:id="0"/>
@@ -730,11 +784,126 @@
       </w:rPr>
     </w:lvl>
   </w:abstractNum>
+  <w:abstractNum w:abstractNumId="2" w15:restartNumberingAfterBreak="0">
+    <w:nsid w:val="732074F7"/>
+    <w:multiLevelType w:val="hybridMultilevel"/>
+    <w:tmpl w:val="B794593A"/>
+    <w:lvl w:ilvl="0" w:tplc="475A9C10">
+      <w:numFmt w:val="bullet"/>
+      <w:lvlText w:val="-"/>
+      <w:lvlJc w:val="left"/>
+      <w:pPr>
+        <w:ind w:left="1080" w:hanging="360"/>
+      </w:pPr>
+      <w:rPr>
+        <w:rFonts w:ascii="Calibri" w:eastAsiaTheme="minorHAnsi" w:hAnsi="Calibri" w:cs="Calibri" w:hint="default"/>
+      </w:rPr>
+    </w:lvl>
+    <w:lvl w:ilvl="1" w:tplc="04090003" w:tentative="1">
+      <w:start w:val="1"/>
+      <w:numFmt w:val="bullet"/>
+      <w:lvlText w:val="o"/>
+      <w:lvlJc w:val="left"/>
+      <w:pPr>
+        <w:ind w:left="1800" w:hanging="360"/>
+      </w:pPr>
+      <w:rPr>
+        <w:rFonts w:ascii="Courier New" w:hAnsi="Courier New" w:cs="Courier New" w:hint="default"/>
+      </w:rPr>
+    </w:lvl>
+    <w:lvl w:ilvl="2" w:tplc="04090005" w:tentative="1">
+      <w:start w:val="1"/>
+      <w:numFmt w:val="bullet"/>
+      <w:lvlText w:val=""/>
+      <w:lvlJc w:val="left"/>
+      <w:pPr>
+        <w:ind w:left="2520" w:hanging="360"/>
+      </w:pPr>
+      <w:rPr>
+        <w:rFonts w:ascii="Wingdings" w:hAnsi="Wingdings" w:hint="default"/>
+      </w:rPr>
+    </w:lvl>
+    <w:lvl w:ilvl="3" w:tplc="04090001" w:tentative="1">
+      <w:start w:val="1"/>
+      <w:numFmt w:val="bullet"/>
+      <w:lvlText w:val=""/>
+      <w:lvlJc w:val="left"/>
+      <w:pPr>
+        <w:ind w:left="3240" w:hanging="360"/>
+      </w:pPr>
+      <w:rPr>
+        <w:rFonts w:ascii="Symbol" w:hAnsi="Symbol" w:hint="default"/>
+      </w:rPr>
+    </w:lvl>
+    <w:lvl w:ilvl="4" w:tplc="04090003" w:tentative="1">
+      <w:start w:val="1"/>
+      <w:numFmt w:val="bullet"/>
+      <w:lvlText w:val="o"/>
+      <w:lvlJc w:val="left"/>
+      <w:pPr>
+        <w:ind w:left="3960" w:hanging="360"/>
+      </w:pPr>
+      <w:rPr>
+        <w:rFonts w:ascii="Courier New" w:hAnsi="Courier New" w:cs="Courier New" w:hint="default"/>
+      </w:rPr>
+    </w:lvl>
+    <w:lvl w:ilvl="5" w:tplc="04090005" w:tentative="1">
+      <w:start w:val="1"/>
+      <w:numFmt w:val="bullet"/>
+      <w:lvlText w:val=""/>
+      <w:lvlJc w:val="left"/>
+      <w:pPr>
+        <w:ind w:left="4680" w:hanging="360"/>
+      </w:pPr>
+      <w:rPr>
+        <w:rFonts w:ascii="Wingdings" w:hAnsi="Wingdings" w:hint="default"/>
+      </w:rPr>
+    </w:lvl>
+    <w:lvl w:ilvl="6" w:tplc="04090001" w:tentative="1">
+      <w:start w:val="1"/>
+      <w:numFmt w:val="bullet"/>
+      <w:lvlText w:val=""/>
+      <w:lvlJc w:val="left"/>
+      <w:pPr>
+        <w:ind w:left="5400" w:hanging="360"/>
+      </w:pPr>
+      <w:rPr>
+        <w:rFonts w:ascii="Symbol" w:hAnsi="Symbol" w:hint="default"/>
+      </w:rPr>
+    </w:lvl>
+    <w:lvl w:ilvl="7" w:tplc="04090003" w:tentative="1">
+      <w:start w:val="1"/>
+      <w:numFmt w:val="bullet"/>
+      <w:lvlText w:val="o"/>
+      <w:lvlJc w:val="left"/>
+      <w:pPr>
+        <w:ind w:left="6120" w:hanging="360"/>
+      </w:pPr>
+      <w:rPr>
+        <w:rFonts w:ascii="Courier New" w:hAnsi="Courier New" w:cs="Courier New" w:hint="default"/>
+      </w:rPr>
+    </w:lvl>
+    <w:lvl w:ilvl="8" w:tplc="04090005" w:tentative="1">
+      <w:start w:val="1"/>
+      <w:numFmt w:val="bullet"/>
+      <w:lvlText w:val=""/>
+      <w:lvlJc w:val="left"/>
+      <w:pPr>
+        <w:ind w:left="6840" w:hanging="360"/>
+      </w:pPr>
+      <w:rPr>
+        <w:rFonts w:ascii="Wingdings" w:hAnsi="Wingdings" w:hint="default"/>
+      </w:rPr>
+    </w:lvl>
+  </w:abstractNum>
   <w:num w:numId="1">
     <w:abstractNumId w:val="0"/>
   </w:num>
   <w:num w:numId="2">
     <w:abstractNumId w:val="1"/>
+  </w:num>
+  <w:num w:numId="3">
+    <w:abstractNumId w:val="2"/>
   </w:num>
 </w:numbering>
 </file>

</xml_diff>

<commit_message>
Added updates to feedback file
</commit_message>
<xml_diff>
--- a/Product Description - Feedback Document.docx
+++ b/Product Description - Feedback Document.docx
@@ -41,7 +41,21 @@
         <w:rPr>
           <w:sz w:val="28"/>
         </w:rPr>
-        <w:t xml:space="preserve">The SmBC – Smart Business Card </w:t>
+        <w:t xml:space="preserve">The </w:t>
+      </w:r>
+      <w:proofErr w:type="spellStart"/>
+      <w:r>
+        <w:rPr>
+          <w:sz w:val="28"/>
+        </w:rPr>
+        <w:t>SmBC</w:t>
+      </w:r>
+      <w:proofErr w:type="spellEnd"/>
+      <w:r>
+        <w:rPr>
+          <w:sz w:val="28"/>
+        </w:rPr>
+        <w:t xml:space="preserve"> – Smart Business Card </w:t>
       </w:r>
     </w:p>
     <w:p>
@@ -75,7 +89,47 @@
         <w:rPr>
           <w:sz w:val="28"/>
         </w:rPr>
-        <w:t xml:space="preserve">The SmBC is a tech-modified business card, with a NFC tag, which has written on all the contact details of the user. The SmBC works together with an app for mobile devices (iOS, Android, Windows) which has the purpose of being a contact-wallet. </w:t>
+        <w:t xml:space="preserve">The </w:t>
+      </w:r>
+      <w:proofErr w:type="spellStart"/>
+      <w:r>
+        <w:rPr>
+          <w:sz w:val="28"/>
+        </w:rPr>
+        <w:t>SmBC</w:t>
+      </w:r>
+      <w:proofErr w:type="spellEnd"/>
+      <w:r>
+        <w:rPr>
+          <w:sz w:val="28"/>
+        </w:rPr>
+        <w:t xml:space="preserve"> is a business card, with a NFC tag, which </w:t>
+      </w:r>
+      <w:r>
+        <w:rPr>
+          <w:sz w:val="28"/>
+        </w:rPr>
+        <w:t>retains a digital copy of</w:t>
+      </w:r>
+      <w:r>
+        <w:rPr>
+          <w:sz w:val="28"/>
+        </w:rPr>
+        <w:t xml:space="preserve"> all the contact details of the user. The </w:t>
+      </w:r>
+      <w:proofErr w:type="spellStart"/>
+      <w:r>
+        <w:rPr>
+          <w:sz w:val="28"/>
+        </w:rPr>
+        <w:t>SmBC</w:t>
+      </w:r>
+      <w:proofErr w:type="spellEnd"/>
+      <w:r>
+        <w:rPr>
+          <w:sz w:val="28"/>
+        </w:rPr>
+        <w:t xml:space="preserve"> works together with an app for mobile devices (iOS, Android, Windows) which has the contact details of the user as well as contact details of other people who he/she has connected. </w:t>
       </w:r>
     </w:p>
     <w:p>
@@ -116,133 +170,146 @@
         </w:rPr>
         <w:t xml:space="preserve">The main purpose of the relationship between the </w:t>
       </w:r>
-      <w:r>
-        <w:rPr>
-          <w:sz w:val="28"/>
-        </w:rPr>
-        <w:t>SmBC and the app, is to allow two</w:t>
-      </w:r>
-      <w:r>
-        <w:rPr>
-          <w:sz w:val="28"/>
-        </w:rPr>
-        <w:t xml:space="preserve"> people (one with card, the other with the app) to connect instantaneously without having to exchange their business cards. When the card and the app connect, by the NFC tag, the app understands that a person with SmBC #001 is requesting data transfer. As a result, the contact details being held in the card of this person are being transferred over to the app.</w:t>
-      </w:r>
-      <w:r>
-        <w:rPr>
-          <w:sz w:val="28"/>
-        </w:rPr>
-        <w:t xml:space="preserve"> </w:t>
-      </w:r>
-    </w:p>
-    <w:p>
-      <w:pPr>
-        <w:rPr>
-          <w:sz w:val="28"/>
-        </w:rPr>
-      </w:pPr>
-    </w:p>
-    <w:p>
-      <w:pPr>
-        <w:rPr>
-          <w:sz w:val="28"/>
-        </w:rPr>
-      </w:pPr>
-      <w:r>
-        <w:rPr>
-          <w:sz w:val="28"/>
-        </w:rPr>
-        <w:t xml:space="preserve">Why an app when any text-editor would to the work? </w:t>
-      </w:r>
-    </w:p>
-    <w:p>
-      <w:pPr>
-        <w:rPr>
-          <w:sz w:val="28"/>
-        </w:rPr>
-      </w:pPr>
-    </w:p>
-    <w:p>
-      <w:pPr>
-        <w:rPr>
-          <w:sz w:val="28"/>
-        </w:rPr>
-      </w:pPr>
-      <w:r>
-        <w:rPr>
-          <w:sz w:val="28"/>
-        </w:rPr>
-        <w:t xml:space="preserve">The app gives independency to the product and allows the user to use its product without having the SmBC in hand. What does that mean? We all have had times when we forgot our ordinary business cards at home or in the pocket of the blazer we were yesterday with. The main idea of the app is to provide functionality to the product itself and help the user (whether a SmBC holder or not) to use it without having his/her valuable product anywhere close. </w:t>
-      </w:r>
-      <w:r>
-        <w:rPr>
-          <w:sz w:val="28"/>
-        </w:rPr>
-        <w:t>How?</w:t>
-      </w:r>
-      <w:r>
-        <w:rPr>
-          <w:sz w:val="28"/>
-        </w:rPr>
-        <w:br/>
-        <w:t xml:space="preserve">As mentioned earlier, the app understands that card #001 has approached and data transfer will be completed. However, the app sees just a number (#001) not an actual card, therefore it allows the user to manually input the card number of </w:t>
-      </w:r>
-      <w:r>
-        <w:rPr>
-          <w:sz w:val="28"/>
-        </w:rPr>
-        <w:lastRenderedPageBreak/>
-        <w:t>the other person. Of course that</w:t>
-      </w:r>
-      <w:r>
-        <w:rPr>
-          <w:sz w:val="28"/>
-        </w:rPr>
-        <w:t xml:space="preserve"> would only happen if the user knows</w:t>
-      </w:r>
-      <w:r>
-        <w:rPr>
-          <w:sz w:val="28"/>
-        </w:rPr>
-        <w:t xml:space="preserve"> his/hers card numb</w:t>
-      </w:r>
-      <w:r>
-        <w:rPr>
-          <w:sz w:val="28"/>
-        </w:rPr>
-        <w:t xml:space="preserve">er, but if not, the application – the core of the process, </w:t>
-      </w:r>
-      <w:r>
-        <w:rPr>
-          <w:sz w:val="28"/>
-        </w:rPr>
-        <w:t>can be downloaded anytime, where the user can find his card number and other details that he/she specified</w:t>
-      </w:r>
-      <w:r>
-        <w:rPr>
-          <w:sz w:val="28"/>
-        </w:rPr>
-        <w:t xml:space="preserve">. </w:t>
-      </w:r>
-      <w:r>
-        <w:rPr>
-          <w:sz w:val="28"/>
-        </w:rPr>
-        <w:t>Furthermore, the app is capable of sch</w:t>
-      </w:r>
-      <w:r>
-        <w:rPr>
-          <w:sz w:val="28"/>
-        </w:rPr>
-        <w:t>eduling meetings, which not many text-editors can do.</w:t>
-      </w:r>
-    </w:p>
-    <w:p>
-      <w:pPr>
-        <w:rPr>
-          <w:sz w:val="28"/>
-        </w:rPr>
-      </w:pPr>
+      <w:proofErr w:type="spellStart"/>
+      <w:r>
+        <w:rPr>
+          <w:sz w:val="28"/>
+        </w:rPr>
+        <w:t>SmBC</w:t>
+      </w:r>
+      <w:proofErr w:type="spellEnd"/>
+      <w:r>
+        <w:rPr>
+          <w:sz w:val="28"/>
+        </w:rPr>
+        <w:t xml:space="preserve"> and the app, is to allow two people (one with </w:t>
+      </w:r>
+      <w:r>
+        <w:rPr>
+          <w:sz w:val="28"/>
+        </w:rPr>
+        <w:t>the</w:t>
+      </w:r>
+      <w:r>
+        <w:rPr>
+          <w:sz w:val="28"/>
+        </w:rPr>
+        <w:t xml:space="preserve"> card, the other with the app) to connect instantaneously without having to exchange their business cards. When the card and the app connect</w:t>
+      </w:r>
+      <w:r>
+        <w:rPr>
+          <w:sz w:val="28"/>
+        </w:rPr>
+        <w:t>, via NFC,</w:t>
+      </w:r>
+      <w:r>
+        <w:rPr>
+          <w:sz w:val="28"/>
+        </w:rPr>
+        <w:t xml:space="preserve"> the app understands that a person with </w:t>
+      </w:r>
+      <w:proofErr w:type="spellStart"/>
+      <w:r>
+        <w:rPr>
+          <w:sz w:val="28"/>
+        </w:rPr>
+        <w:t>SmBC</w:t>
+      </w:r>
+      <w:proofErr w:type="spellEnd"/>
+      <w:r>
+        <w:rPr>
+          <w:sz w:val="28"/>
+        </w:rPr>
+        <w:t xml:space="preserve"> #001 is requesting data transfer. As a result, the contact details being held in the card of this person are being transferred over to the app. </w:t>
+      </w:r>
+    </w:p>
+    <w:p>
+      <w:pPr>
+        <w:rPr>
+          <w:sz w:val="28"/>
+        </w:rPr>
+      </w:pPr>
+    </w:p>
+    <w:p>
+      <w:pPr>
+        <w:rPr>
+          <w:sz w:val="28"/>
+        </w:rPr>
+      </w:pPr>
+      <w:r>
+        <w:rPr>
+          <w:sz w:val="28"/>
+        </w:rPr>
+        <w:t xml:space="preserve">Why an app when any text-editor would </w:t>
+      </w:r>
+      <w:r>
+        <w:rPr>
+          <w:sz w:val="28"/>
+        </w:rPr>
+        <w:t>work too</w:t>
+      </w:r>
+      <w:r>
+        <w:rPr>
+          <w:sz w:val="28"/>
+        </w:rPr>
+        <w:t xml:space="preserve">?  </w:t>
+      </w:r>
+    </w:p>
+    <w:p>
+      <w:pPr>
+        <w:rPr>
+          <w:sz w:val="28"/>
+        </w:rPr>
+      </w:pPr>
+      <w:r>
+        <w:rPr>
+          <w:sz w:val="28"/>
+        </w:rPr>
+        <w:t xml:space="preserve">The app allows the user to use its product without having the </w:t>
+      </w:r>
+      <w:proofErr w:type="spellStart"/>
+      <w:r>
+        <w:rPr>
+          <w:sz w:val="28"/>
+        </w:rPr>
+        <w:t>SmBC</w:t>
+      </w:r>
+      <w:proofErr w:type="spellEnd"/>
+      <w:r>
+        <w:rPr>
+          <w:sz w:val="28"/>
+        </w:rPr>
+        <w:t xml:space="preserve"> in hand. What does that mean? We all have had times when we forgot our ordinary business cards at home or in the pocket of the blazer we were yesterday with. The main idea of the app is to provide functionality to the product itself and help the user (</w:t>
+      </w:r>
+      <w:r>
+        <w:rPr>
+          <w:sz w:val="28"/>
+        </w:rPr>
+        <w:t xml:space="preserve">whether they have a </w:t>
+      </w:r>
+      <w:proofErr w:type="spellStart"/>
+      <w:r>
+        <w:rPr>
+          <w:sz w:val="28"/>
+        </w:rPr>
+        <w:t>SmBC</w:t>
+      </w:r>
+      <w:proofErr w:type="spellEnd"/>
+      <w:r>
+        <w:rPr>
+          <w:sz w:val="28"/>
+        </w:rPr>
+        <w:t xml:space="preserve"> or not) to use it without having his/her valuable product anywhere close. </w:t>
+      </w:r>
+    </w:p>
+    <w:p>
+      <w:pPr>
+        <w:rPr>
+          <w:sz w:val="28"/>
+        </w:rPr>
+      </w:pPr>
+      <w:bookmarkStart w:id="0" w:name="_GoBack"/>
+      <w:bookmarkEnd w:id="0"/>
     </w:p>
     <w:p>
       <w:pPr>
@@ -530,8 +597,6 @@
         <w:br/>
         <w:t>-</w:t>
       </w:r>
-      <w:bookmarkStart w:id="0" w:name="_GoBack"/>
-      <w:bookmarkEnd w:id="0"/>
     </w:p>
     <w:p>
       <w:pPr>

</xml_diff>